<commit_message>
receipt: better look and change output image
Change-Id: I368c742215f58968124d872343f7d27d270200e3
</commit_message>
<xml_diff>
--- a/avalon/tools/receipt_linux.docx
+++ b/avalon/tools/receipt_linux.docx
@@ -216,41 +216,77 @@
     </w:tbl>
     <w:p>
       <w:pPr>
-        <w:jc w:val="both"/>
-        <w:rPr>
-          <w:rFonts w:ascii="Abadi MT Std" w:hAnsi="Abadi MT Std" w:cs="Arial"/>
-        </w:rPr>
-      </w:pPr>
-    </w:p>
-    <w:p>
-      <w:pPr>
-        <w:jc w:val="center"/>
-        <w:rPr>
-          <w:rFonts w:ascii="Abadi MT Std" w:hAnsi="Abadi MT Std" w:cs="Arial"/>
-        </w:rPr>
-      </w:pPr>
-    </w:p>
-    <w:p>
-      <w:pPr>
-        <w:jc w:val="center"/>
-        <w:rPr>
-          <w:rFonts w:ascii="Abadi MT Std" w:hAnsi="Abadi MT Std" w:cs="Arial"/>
-        </w:rPr>
-      </w:pPr>
-    </w:p>
-    <w:p>
-      <w:pPr>
-        <w:jc w:val="center"/>
-        <w:rPr>
-          <w:rFonts w:ascii="Abadi MT Std" w:hAnsi="Abadi MT Std" w:cs="Arial"/>
-        </w:rPr>
-      </w:pPr>
-    </w:p>
-    <w:p>
-      <w:pPr>
-        <w:jc w:val="center"/>
+        <w:jc w:val="left"/>
         <w:rPr>
           <w:rFonts w:hint="eastAsia" w:ascii="CodeNewRoman Nerd Font Mono" w:hAnsi="CodeNewRoman Nerd Font Mono" w:eastAsia="CodeNewRoman Nerd Font Mono" w:cs="CodeNewRoman Nerd Font Mono"/>
+        </w:rPr>
+      </w:pPr>
+    </w:p>
+    <w:p>
+      <w:pPr>
+        <w:jc w:val="left"/>
+        <w:rPr>
+          <w:rFonts w:hint="eastAsia" w:ascii="CodeNewRoman Nerd Font Mono" w:hAnsi="CodeNewRoman Nerd Font Mono" w:eastAsia="CodeNewRoman Nerd Font Mono" w:cs="CodeNewRoman Nerd Font Mono"/>
+        </w:rPr>
+      </w:pPr>
+    </w:p>
+    <w:p>
+      <w:pPr>
+        <w:jc w:val="left"/>
+        <w:rPr>
+          <w:rFonts w:hint="eastAsia" w:ascii="CodeNewRoman Nerd Font Mono" w:hAnsi="CodeNewRoman Nerd Font Mono" w:eastAsia="CodeNewRoman Nerd Font Mono" w:cs="CodeNewRoman Nerd Font Mono"/>
+        </w:rPr>
+      </w:pPr>
+    </w:p>
+    <w:p>
+      <w:pPr>
+        <w:jc w:val="left"/>
+        <w:rPr>
+          <w:rFonts w:hint="eastAsia" w:ascii="CodeNewRoman Nerd Font Mono" w:hAnsi="CodeNewRoman Nerd Font Mono" w:eastAsia="CodeNewRoman Nerd Font Mono" w:cs="CodeNewRoman Nerd Font Mono"/>
+        </w:rPr>
+      </w:pPr>
+    </w:p>
+    <w:p>
+      <w:pPr>
+        <w:pBdr>
+          <w:bottom w:val="double" w:color="auto" w:sz="4" w:space="0"/>
+        </w:pBdr>
+        <w:jc w:val="left"/>
+        <w:rPr>
+          <w:rFonts w:hint="eastAsia" w:ascii="CodeNewRoman Nerd Font Mono" w:hAnsi="CodeNewRoman Nerd Font Mono" w:eastAsia="CodeNewRoman Nerd Font Mono" w:cs="CodeNewRoman Nerd Font Mono"/>
+        </w:rPr>
+      </w:pPr>
+    </w:p>
+    <w:p>
+      <w:pPr>
+        <w:pBdr>
+          <w:bottom w:val="double" w:color="auto" w:sz="4" w:space="0"/>
+        </w:pBdr>
+        <w:jc w:val="left"/>
+        <w:rPr>
+          <w:rFonts w:hint="eastAsia" w:ascii="CodeNewRoman Nerd Font Mono" w:hAnsi="CodeNewRoman Nerd Font Mono" w:eastAsia="CodeNewRoman Nerd Font Mono" w:cs="CodeNewRoman Nerd Font Mono"/>
+        </w:rPr>
+      </w:pPr>
+      <w:bookmarkStart w:id="0" w:name="_GoBack"/>
+      <w:bookmarkEnd w:id="0"/>
+    </w:p>
+    <w:p>
+      <w:pPr>
+        <w:pBdr>
+          <w:bottom w:val="double" w:color="auto" w:sz="4" w:space="0"/>
+        </w:pBdr>
+        <w:jc w:val="left"/>
+        <w:rPr>
+          <w:rFonts w:hint="eastAsia" w:ascii="CodeNewRoman Nerd Font Mono" w:hAnsi="CodeNewRoman Nerd Font Mono" w:eastAsia="CodeNewRoman Nerd Font Mono" w:cs="CodeNewRoman Nerd Font Mono"/>
+        </w:rPr>
+      </w:pPr>
+    </w:p>
+    <w:p>
+      <w:pPr>
+        <w:jc w:val="left"/>
+        <w:rPr>
+          <w:rFonts w:hint="default" w:ascii="CodeNewRoman Nerd Font Mono" w:hAnsi="CodeNewRoman Nerd Font Mono" w:eastAsia="CodeNewRoman Nerd Font Mono" w:cs="CodeNewRoman Nerd Font Mono"/>
+          <w:lang w:val="en"/>
         </w:rPr>
       </w:pPr>
     </w:p>
@@ -287,15 +323,23 @@
         <w:rPr>
           <w:rFonts w:hint="eastAsia" w:ascii="CodeNewRoman Nerd Font Mono" w:hAnsi="CodeNewRoman Nerd Font Mono" w:eastAsia="CodeNewRoman Nerd Font Mono" w:cs="CodeNewRoman Nerd Font Mono"/>
         </w:rPr>
-        <w:t>Pleas</w:t>
+        <w:t>Please Come Again</w:t>
       </w:r>
-      <w:bookmarkStart w:id="0" w:name="_GoBack"/>
-      <w:bookmarkEnd w:id="0"/>
+    </w:p>
+    <w:p>
+      <w:pPr>
+        <w:jc w:val="center"/>
+        <w:rPr>
+          <w:rFonts w:hint="default" w:ascii="CodeNewRoman Nerd Font Mono" w:hAnsi="CodeNewRoman Nerd Font Mono" w:eastAsia="CodeNewRoman Nerd Font Mono" w:cs="CodeNewRoman Nerd Font Mono"/>
+          <w:lang w:val="en"/>
+        </w:rPr>
+      </w:pPr>
       <w:r>
         <w:rPr>
-          <w:rFonts w:hint="eastAsia" w:ascii="CodeNewRoman Nerd Font Mono" w:hAnsi="CodeNewRoman Nerd Font Mono" w:eastAsia="CodeNewRoman Nerd Font Mono" w:cs="CodeNewRoman Nerd Font Mono"/>
-        </w:rPr>
-        <w:t>e Come Again</w:t>
+          <w:rFonts w:hint="default" w:ascii="CodeNewRoman Nerd Font Mono" w:hAnsi="CodeNewRoman Nerd Font Mono" w:eastAsia="CodeNewRoman Nerd Font Mono" w:cs="CodeNewRoman Nerd Font Mono"/>
+          <w:lang w:val="en"/>
+        </w:rPr>
+        <w:t>---</w:t>
       </w:r>
     </w:p>
     <w:sectPr>

</xml_diff>